<commit_message>
need to add few more
</commit_message>
<xml_diff>
--- a/LabAssignment7/Documentation/lab7.docx
+++ b/LabAssignment7/Documentation/lab7.docx
@@ -89,14 +89,13 @@
         </w:rPr>
         <w:t xml:space="preserve">I added TwitterSentimentMain.scala to the existing project SentimentAnalysisCoreNLP given in tutorial 7. </w:t>
       </w:r>
-    </w:p>
-    <w:p>
-      <w:pPr>
-        <w:rPr>
-          <w:sz w:val="28"/>
-          <w:szCs w:val="28"/>
-        </w:rPr>
-      </w:pPr>
+      <w:r>
+        <w:rPr>
+          <w:sz w:val="28"/>
+          <w:szCs w:val="28"/>
+        </w:rPr>
+        <w:t>This will stream data from twitter and classify sentiment into either positive or negative.</w:t>
+      </w:r>
     </w:p>
     <w:p>
       <w:r>
@@ -389,9 +388,357 @@
           <w:szCs w:val="28"/>
         </w:rPr>
       </w:pPr>
+      <w:r>
+        <w:rPr>
+          <w:b/>
+          <w:sz w:val="28"/>
+          <w:szCs w:val="28"/>
+        </w:rPr>
+        <w:t>Make Recommendation(Related to your Project)</w:t>
+      </w:r>
+    </w:p>
+    <w:p>
+      <w:pPr>
+        <w:rPr>
+          <w:b/>
+          <w:sz w:val="28"/>
+          <w:szCs w:val="28"/>
+        </w:rPr>
+      </w:pPr>
+      <w:r>
+        <w:rPr>
+          <w:b/>
+          <w:sz w:val="28"/>
+          <w:szCs w:val="28"/>
+        </w:rPr>
+        <w:t>Description:</w:t>
+      </w:r>
+    </w:p>
+    <w:p>
+      <w:pPr>
+        <w:rPr>
+          <w:sz w:val="28"/>
+          <w:szCs w:val="28"/>
+        </w:rPr>
+      </w:pPr>
+      <w:r>
+        <w:rPr>
+          <w:sz w:val="28"/>
+          <w:szCs w:val="28"/>
+        </w:rPr>
+        <w:t>In this section, I used the SparkMovieRecommendation.scala code to recommend the best places to buy his furniture(FurnitureMalls) to the user. Using 25 handpicked FurnitureMalls, the model recommends top 5 FurnitureMalls based on user preference.</w:t>
+      </w:r>
+    </w:p>
+    <w:p>
+      <w:pPr>
+        <w:rPr>
+          <w:sz w:val="24"/>
+          <w:szCs w:val="24"/>
+        </w:rPr>
+      </w:pPr>
+      <w:r>
+        <w:rPr>
+          <w:sz w:val="24"/>
+          <w:szCs w:val="24"/>
+        </w:rPr>
+        <w:t>This Screen shot shows the iterations of training:</w:t>
+      </w:r>
+    </w:p>
+    <w:p>
+      <w:pPr>
+        <w:rPr>
+          <w:sz w:val="28"/>
+          <w:szCs w:val="28"/>
+        </w:rPr>
+      </w:pPr>
+      <w:r>
+        <w:rPr>
+          <w:noProof/>
+          <w:sz w:val="28"/>
+          <w:szCs w:val="28"/>
+        </w:rPr>
+        <w:drawing>
+          <wp:inline distT="0" distB="0" distL="0" distR="0">
+            <wp:extent cx="5943600" cy="1356064"/>
+            <wp:effectExtent l="19050" t="0" r="0" b="0"/>
+            <wp:docPr id="6" name="Picture 10"/>
+            <wp:cNvGraphicFramePr>
+              <a:graphicFrameLocks xmlns:a="http://schemas.openxmlformats.org/drawingml/2006/main" noChangeAspect="1"/>
+            </wp:cNvGraphicFramePr>
+            <a:graphic xmlns:a="http://schemas.openxmlformats.org/drawingml/2006/main">
+              <a:graphicData uri="http://schemas.openxmlformats.org/drawingml/2006/picture">
+                <pic:pic xmlns:pic="http://schemas.openxmlformats.org/drawingml/2006/picture">
+                  <pic:nvPicPr>
+                    <pic:cNvPr id="0" name="Picture 10"/>
+                    <pic:cNvPicPr>
+                      <a:picLocks noChangeAspect="1" noChangeArrowheads="1"/>
+                    </pic:cNvPicPr>
+                  </pic:nvPicPr>
+                  <pic:blipFill>
+                    <a:blip r:embed="rId11"/>
+                    <a:srcRect/>
+                    <a:stretch>
+                      <a:fillRect/>
+                    </a:stretch>
+                  </pic:blipFill>
+                  <pic:spPr bwMode="auto">
+                    <a:xfrm>
+                      <a:off x="0" y="0"/>
+                      <a:ext cx="5943600" cy="1356064"/>
+                    </a:xfrm>
+                    <a:prstGeom prst="rect">
+                      <a:avLst/>
+                    </a:prstGeom>
+                    <a:noFill/>
+                    <a:ln w="9525">
+                      <a:noFill/>
+                      <a:miter lim="800000"/>
+                      <a:headEnd/>
+                      <a:tailEnd/>
+                    </a:ln>
+                  </pic:spPr>
+                </pic:pic>
+              </a:graphicData>
+            </a:graphic>
+          </wp:inline>
+        </w:drawing>
+      </w:r>
+    </w:p>
+    <w:p>
+      <w:pPr>
+        <w:rPr>
+          <w:sz w:val="28"/>
+          <w:szCs w:val="28"/>
+        </w:rPr>
+      </w:pPr>
+      <w:r>
+        <w:rPr>
+          <w:sz w:val="28"/>
+          <w:szCs w:val="28"/>
+        </w:rPr>
+        <w:t>This Screenshot shows the FurnitureMalls recommended to you:</w:t>
+      </w:r>
+    </w:p>
+    <w:p>
+      <w:pPr>
+        <w:rPr>
+          <w:b/>
+          <w:sz w:val="28"/>
+          <w:szCs w:val="28"/>
+        </w:rPr>
+      </w:pPr>
+      <w:r>
+        <w:rPr>
+          <w:b/>
+          <w:noProof/>
+          <w:sz w:val="28"/>
+          <w:szCs w:val="28"/>
+        </w:rPr>
+        <w:drawing>
+          <wp:inline distT="0" distB="0" distL="0" distR="0">
+            <wp:extent cx="5943600" cy="3533775"/>
+            <wp:effectExtent l="19050" t="0" r="0" b="0"/>
+            <wp:docPr id="5" name="Picture 7"/>
+            <wp:cNvGraphicFramePr>
+              <a:graphicFrameLocks xmlns:a="http://schemas.openxmlformats.org/drawingml/2006/main" noChangeAspect="1"/>
+            </wp:cNvGraphicFramePr>
+            <a:graphic xmlns:a="http://schemas.openxmlformats.org/drawingml/2006/main">
+              <a:graphicData uri="http://schemas.openxmlformats.org/drawingml/2006/picture">
+                <pic:pic xmlns:pic="http://schemas.openxmlformats.org/drawingml/2006/picture">
+                  <pic:nvPicPr>
+                    <pic:cNvPr id="0" name="Picture 7"/>
+                    <pic:cNvPicPr>
+                      <a:picLocks noChangeAspect="1" noChangeArrowheads="1"/>
+                    </pic:cNvPicPr>
+                  </pic:nvPicPr>
+                  <pic:blipFill>
+                    <a:blip r:embed="rId12"/>
+                    <a:srcRect/>
+                    <a:stretch>
+                      <a:fillRect/>
+                    </a:stretch>
+                  </pic:blipFill>
+                  <pic:spPr bwMode="auto">
+                    <a:xfrm>
+                      <a:off x="0" y="0"/>
+                      <a:ext cx="5943600" cy="3533775"/>
+                    </a:xfrm>
+                    <a:prstGeom prst="rect">
+                      <a:avLst/>
+                    </a:prstGeom>
+                    <a:noFill/>
+                    <a:ln w="9525">
+                      <a:noFill/>
+                      <a:miter lim="800000"/>
+                      <a:headEnd/>
+                      <a:tailEnd/>
+                    </a:ln>
+                  </pic:spPr>
+                </pic:pic>
+              </a:graphicData>
+            </a:graphic>
+          </wp:inline>
+        </w:drawing>
+      </w:r>
+    </w:p>
+    <w:p>
+      <w:pPr>
+        <w:rPr>
+          <w:b/>
+          <w:sz w:val="28"/>
+          <w:szCs w:val="28"/>
+        </w:rPr>
+      </w:pPr>
+      <w:r>
+        <w:rPr>
+          <w:b/>
+          <w:sz w:val="28"/>
+          <w:szCs w:val="28"/>
+        </w:rPr>
+        <w:lastRenderedPageBreak/>
+        <w:t>Question 3</w:t>
+      </w:r>
+    </w:p>
+    <w:p>
+      <w:pPr>
+        <w:rPr>
+          <w:b/>
+          <w:sz w:val="28"/>
+          <w:szCs w:val="28"/>
+        </w:rPr>
+      </w:pPr>
+      <w:r>
+        <w:rPr>
+          <w:b/>
+          <w:sz w:val="28"/>
+          <w:szCs w:val="28"/>
+        </w:rPr>
+        <w:t>Recommendation through smartphone:</w:t>
+      </w:r>
+    </w:p>
+    <w:p>
+      <w:pPr>
+        <w:rPr>
+          <w:b/>
+          <w:sz w:val="28"/>
+          <w:szCs w:val="28"/>
+        </w:rPr>
+      </w:pPr>
+      <w:r>
+        <w:rPr>
+          <w:b/>
+          <w:sz w:val="28"/>
+          <w:szCs w:val="28"/>
+        </w:rPr>
+        <w:t>Description:</w:t>
+      </w:r>
+    </w:p>
+    <w:p>
+      <w:pPr>
+        <w:rPr>
+          <w:sz w:val="28"/>
+          <w:szCs w:val="28"/>
+        </w:rPr>
+      </w:pPr>
+      <w:r>
+        <w:rPr>
+          <w:sz w:val="28"/>
+          <w:szCs w:val="28"/>
+        </w:rPr>
+        <w:t>Now the goal is to send the recommendations of the user to his smart phone.</w:t>
+      </w:r>
+      <w:r>
+        <w:rPr>
+          <w:sz w:val="28"/>
+          <w:szCs w:val="28"/>
+        </w:rPr>
+        <w:t xml:space="preserve"> </w:t>
+      </w:r>
+      <w:r>
+        <w:rPr>
+          <w:sz w:val="28"/>
+          <w:szCs w:val="28"/>
+        </w:rPr>
+        <w:t>So I have taken this recommendation output above and sent it as a notification to smart phone.</w:t>
+      </w:r>
+    </w:p>
+    <w:p>
+      <w:pPr>
+        <w:rPr>
+          <w:sz w:val="28"/>
+          <w:szCs w:val="28"/>
+        </w:rPr>
+      </w:pPr>
+      <w:r>
+        <w:rPr>
+          <w:sz w:val="28"/>
+          <w:szCs w:val="28"/>
+        </w:rPr>
+        <w:t>Here is the Screenshot:</w:t>
+      </w:r>
+    </w:p>
+    <w:p>
+      <w:pPr>
+        <w:rPr>
+          <w:sz w:val="28"/>
+          <w:szCs w:val="28"/>
+        </w:rPr>
+      </w:pPr>
+      <w:r>
+        <w:rPr>
+          <w:noProof/>
+          <w:sz w:val="28"/>
+          <w:szCs w:val="28"/>
+        </w:rPr>
+        <w:drawing>
+          <wp:inline distT="0" distB="0" distL="0" distR="0">
+            <wp:extent cx="3219450" cy="4591050"/>
+            <wp:effectExtent l="19050" t="0" r="0" b="0"/>
+            <wp:docPr id="8" name="Picture 13" descr="C:\Users\DEEPU\AppData\Local\Packages\microsoft.windowscommunicationsapps_8wekyb3d8bbwe\LocalState\Files\601\501\Screenshot_2016-03-10-08-02-19 [1813372].jpg"/>
+            <wp:cNvGraphicFramePr>
+              <a:graphicFrameLocks xmlns:a="http://schemas.openxmlformats.org/drawingml/2006/main" noChangeAspect="1"/>
+            </wp:cNvGraphicFramePr>
+            <a:graphic xmlns:a="http://schemas.openxmlformats.org/drawingml/2006/main">
+              <a:graphicData uri="http://schemas.openxmlformats.org/drawingml/2006/picture">
+                <pic:pic xmlns:pic="http://schemas.openxmlformats.org/drawingml/2006/picture">
+                  <pic:nvPicPr>
+                    <pic:cNvPr id="0" name="Picture 13" descr="C:\Users\DEEPU\AppData\Local\Packages\microsoft.windowscommunicationsapps_8wekyb3d8bbwe\LocalState\Files\601\501\Screenshot_2016-03-10-08-02-19 [1813372].jpg"/>
+                    <pic:cNvPicPr>
+                      <a:picLocks noChangeAspect="1" noChangeArrowheads="1"/>
+                    </pic:cNvPicPr>
+                  </pic:nvPicPr>
+                  <pic:blipFill>
+                    <a:blip r:embed="rId13" cstate="print"/>
+                    <a:srcRect/>
+                    <a:stretch>
+                      <a:fillRect/>
+                    </a:stretch>
+                  </pic:blipFill>
+                  <pic:spPr bwMode="auto">
+                    <a:xfrm>
+                      <a:off x="0" y="0"/>
+                      <a:ext cx="3220418" cy="4592430"/>
+                    </a:xfrm>
+                    <a:prstGeom prst="rect">
+                      <a:avLst/>
+                    </a:prstGeom>
+                    <a:noFill/>
+                    <a:ln w="9525">
+                      <a:noFill/>
+                      <a:miter lim="800000"/>
+                      <a:headEnd/>
+                      <a:tailEnd/>
+                    </a:ln>
+                  </pic:spPr>
+                </pic:pic>
+              </a:graphicData>
+            </a:graphic>
+          </wp:inline>
+        </w:drawing>
+      </w:r>
     </w:p>
     <w:sectPr>
-      <w:headerReference w:type="default" r:id="rId11"/>
+      <w:headerReference w:type="default" r:id="rId14"/>
       <w:pgSz w:w="12240" w:h="15840"/>
       <w:pgMar w:top="1440" w:right="1440" w:bottom="1440" w:left="1440" w:header="720" w:footer="720" w:gutter="0"/>
       <w:cols w:space="720"/>

</xml_diff>